<commit_message>
Added to the agenda
</commit_message>
<xml_diff>
--- a/Electrical Team Meetings/USST_ElecTeam_Agenda_20180901.docx
+++ b/Electrical Team Meetings/USST_ElecTeam_Agenda_20180901.docx
@@ -12,8 +12,6 @@
       <w:r>
         <w:t>Agenda</w:t>
       </w:r>
-      <w:bookmarkStart w:id="0" w:name="_GoBack"/>
-      <w:bookmarkEnd w:id="0"/>
     </w:p>
     <w:p>
       <w:r>
@@ -537,7 +535,13 @@
         </w:numPr>
       </w:pPr>
       <w:r>
-        <w:t>Embedded arm camera, motors and</w:t>
+        <w:t>Embedded arm camera</w:t>
+      </w:r>
+      <w:r>
+        <w:t>, laser distance measurement IC</w:t>
+      </w:r>
+      <w:r>
+        <w:t>, motors and</w:t>
       </w:r>
       <w:r>
         <w:t xml:space="preserve"> LEDs</w:t>
@@ -560,7 +564,19 @@
       </w:r>
       <w:proofErr w:type="spellEnd"/>
       <w:r>
-        <w:t xml:space="preserve"> to it to power small motors, camera, LEDs and maybe a small microcontroller.</w:t>
+        <w:t xml:space="preserve"> to it to power small motors,</w:t>
+      </w:r>
+      <w:r>
+        <w:t xml:space="preserve"> </w:t>
+      </w:r>
+      <w:r>
+        <w:t>laser distance measurement IC</w:t>
+      </w:r>
+      <w:r>
+        <w:t>,</w:t>
+      </w:r>
+      <w:r>
+        <w:t xml:space="preserve"> camera, LEDs and maybe a small microcontroller.</w:t>
       </w:r>
     </w:p>
     <w:p>
@@ -592,7 +608,12 @@
         </w:numPr>
       </w:pPr>
       <w:r>
-        <w:t>Look into the feasibility and possibility of this alternative.</w:t>
+        <w:t>Look into the feasibility a</w:t>
+      </w:r>
+      <w:bookmarkStart w:id="0" w:name="_GoBack"/>
+      <w:bookmarkEnd w:id="0"/>
+      <w:r>
+        <w:t>nd possibility of this alternative.</w:t>
       </w:r>
     </w:p>
     <w:p>
@@ -670,6 +691,42 @@
       </w:pPr>
       <w:r>
         <w:t>This will allow the design for cables to be correct</w:t>
+      </w:r>
+    </w:p>
+    <w:p>
+      <w:pPr>
+        <w:pStyle w:val="ListParagraph"/>
+        <w:numPr>
+          <w:ilvl w:val="1"/>
+          <w:numId w:val="1"/>
+        </w:numPr>
+      </w:pPr>
+      <w:r>
+        <w:t>Create a temp-dependant switch to turn on the fans</w:t>
+      </w:r>
+    </w:p>
+    <w:p>
+      <w:pPr>
+        <w:pStyle w:val="ListParagraph"/>
+        <w:numPr>
+          <w:ilvl w:val="2"/>
+          <w:numId w:val="1"/>
+        </w:numPr>
+      </w:pPr>
+      <w:r>
+        <w:t>Research into an appropriate sensor</w:t>
+      </w:r>
+    </w:p>
+    <w:p>
+      <w:pPr>
+        <w:pStyle w:val="ListParagraph"/>
+        <w:numPr>
+          <w:ilvl w:val="2"/>
+          <w:numId w:val="1"/>
+        </w:numPr>
+      </w:pPr>
+      <w:r>
+        <w:t>Wire up something to turn the fans on when a certain temperature occurs</w:t>
       </w:r>
     </w:p>
     <w:p>

</xml_diff>

<commit_message>
Added motor controller project
</commit_message>
<xml_diff>
--- a/Electrical Team Meetings/USST_ElecTeam_Agenda_20180901.docx
+++ b/Electrical Team Meetings/USST_ElecTeam_Agenda_20180901.docx
@@ -60,15 +60,7 @@
         <w:t>Make sure that all disciplines are in on what is occurring</w:t>
       </w:r>
       <w:r>
-        <w:t xml:space="preserve"> (Mechanical, Finance, Science, </w:t>
-      </w:r>
-      <w:proofErr w:type="spellStart"/>
-      <w:r>
-        <w:t>etc</w:t>
-      </w:r>
-      <w:proofErr w:type="spellEnd"/>
-      <w:r>
-        <w:t>)</w:t>
+        <w:t xml:space="preserve"> (Mechanical, Finance, Science, etc)</w:t>
       </w:r>
     </w:p>
     <w:p>
@@ -188,13 +180,8 @@
         </w:numPr>
       </w:pPr>
       <w:r>
-        <w:t xml:space="preserve">Creation of electrical boxes, addition of connectors, ease of use, </w:t>
-      </w:r>
-      <w:proofErr w:type="spellStart"/>
-      <w:r>
-        <w:t>etc</w:t>
-      </w:r>
-      <w:proofErr w:type="spellEnd"/>
+        <w:t>Creation of electrical boxes, addition of connectors, ease of use, etc</w:t>
+      </w:r>
     </w:p>
     <w:p>
       <w:pPr>
@@ -277,15 +264,7 @@
         </w:numPr>
       </w:pPr>
       <w:r>
-        <w:t xml:space="preserve">Arm box, Drill box, Bucket Box, </w:t>
-      </w:r>
-      <w:proofErr w:type="spellStart"/>
-      <w:r>
-        <w:t>Misc</w:t>
-      </w:r>
-      <w:proofErr w:type="spellEnd"/>
-      <w:r>
-        <w:t xml:space="preserve"> Boxes</w:t>
+        <w:t>Arm box, Drill box, Bucket Box, Misc Boxes</w:t>
       </w:r>
     </w:p>
     <w:p>
@@ -309,13 +288,8 @@
         </w:numPr>
       </w:pPr>
       <w:r>
-        <w:t xml:space="preserve">Ideally there would only be need of connecting power and </w:t>
-      </w:r>
-      <w:proofErr w:type="spellStart"/>
-      <w:r>
-        <w:t>comms</w:t>
-      </w:r>
-      <w:proofErr w:type="spellEnd"/>
+        <w:t>Ideally there would only be need of connecting power and comms</w:t>
+      </w:r>
     </w:p>
     <w:p>
       <w:pPr>
@@ -350,23 +324,7 @@
         </w:numPr>
       </w:pPr>
       <w:r>
-        <w:t xml:space="preserve">Discuss with science on how to manipulate their input signal to get a proper output to be read by a </w:t>
-      </w:r>
-      <w:proofErr w:type="spellStart"/>
-      <w:r>
-        <w:t>teensie</w:t>
-      </w:r>
-      <w:proofErr w:type="spellEnd"/>
-      <w:r>
-        <w:t xml:space="preserve"> (and research into if </w:t>
-      </w:r>
-      <w:proofErr w:type="spellStart"/>
-      <w:r>
-        <w:t>teensie</w:t>
-      </w:r>
-      <w:proofErr w:type="spellEnd"/>
-      <w:r>
-        <w:t xml:space="preserve"> is the best microcontroller for this application)</w:t>
+        <w:t>Discuss with science on how to manipulate their input signal to get a proper output to be read by a teensie (and research into if teensie is the best microcontroller for this application)</w:t>
       </w:r>
     </w:p>
     <w:p>
@@ -556,24 +514,13 @@
         </w:numPr>
       </w:pPr>
       <w:r>
-        <w:t xml:space="preserve">Communicate with mechanical on how to approach creating a detachable end effector (like Oregon state at CIRC) and look into getting power and </w:t>
-      </w:r>
-      <w:proofErr w:type="spellStart"/>
-      <w:r>
-        <w:t>comms</w:t>
-      </w:r>
-      <w:proofErr w:type="spellEnd"/>
-      <w:r>
-        <w:t xml:space="preserve"> to it to power small motors,</w:t>
+        <w:t>Communicate with mechanical on how to approach creating a detachable end effector (like Oregon state at CIRC) and look into getting power and comms to it to power small motors,</w:t>
       </w:r>
       <w:r>
         <w:t xml:space="preserve"> </w:t>
       </w:r>
       <w:r>
-        <w:t>laser distance measurement IC</w:t>
-      </w:r>
-      <w:r>
-        <w:t>,</w:t>
+        <w:t>laser distance measurement IC,</w:t>
       </w:r>
       <w:r>
         <w:t xml:space="preserve"> camera, LEDs and maybe a small microcontroller.</w:t>
@@ -588,146 +535,169 @@
         </w:numPr>
       </w:pPr>
       <w:r>
-        <w:t xml:space="preserve">Setting up a backup 900 MHz </w:t>
-      </w:r>
-      <w:proofErr w:type="spellStart"/>
-      <w:r>
-        <w:t>comms</w:t>
-      </w:r>
-      <w:proofErr w:type="spellEnd"/>
-      <w:r>
-        <w:t xml:space="preserve"> system</w:t>
-      </w:r>
-    </w:p>
-    <w:p>
-      <w:pPr>
-        <w:pStyle w:val="ListParagraph"/>
-        <w:numPr>
-          <w:ilvl w:val="2"/>
-          <w:numId w:val="1"/>
-        </w:numPr>
-      </w:pPr>
-      <w:r>
-        <w:t>Look into the feasibility a</w:t>
+        <w:t>Setting up a backup 900 MHz comms system</w:t>
+      </w:r>
+    </w:p>
+    <w:p>
+      <w:pPr>
+        <w:pStyle w:val="ListParagraph"/>
+        <w:numPr>
+          <w:ilvl w:val="2"/>
+          <w:numId w:val="1"/>
+        </w:numPr>
+      </w:pPr>
+      <w:r>
+        <w:t>Look into the feasibility and possibility of this alternative.</w:t>
+      </w:r>
+    </w:p>
+    <w:p>
+      <w:pPr>
+        <w:pStyle w:val="ListParagraph"/>
+        <w:numPr>
+          <w:ilvl w:val="2"/>
+          <w:numId w:val="1"/>
+        </w:numPr>
+      </w:pPr>
+      <w:r>
+        <w:t>Reasoning is that 900 MHz has more directional power and less reflection due to terrain</w:t>
+      </w:r>
+    </w:p>
+    <w:p>
+      <w:pPr>
+        <w:pStyle w:val="ListParagraph"/>
+        <w:numPr>
+          <w:ilvl w:val="1"/>
+          <w:numId w:val="1"/>
+        </w:numPr>
+      </w:pPr>
+      <w:r>
+        <w:t>Determination of best communication protocols</w:t>
+      </w:r>
+    </w:p>
+    <w:p>
+      <w:pPr>
+        <w:pStyle w:val="ListParagraph"/>
+        <w:numPr>
+          <w:ilvl w:val="2"/>
+          <w:numId w:val="1"/>
+        </w:numPr>
+      </w:pPr>
+      <w:r>
+        <w:t>Research into the different communication protocols</w:t>
+      </w:r>
+    </w:p>
+    <w:p>
+      <w:pPr>
+        <w:pStyle w:val="ListParagraph"/>
+        <w:numPr>
+          <w:ilvl w:val="3"/>
+          <w:numId w:val="1"/>
+        </w:numPr>
+      </w:pPr>
+      <w:r>
+        <w:t xml:space="preserve">USB, I2C, UART, CANBUS, </w:t>
+      </w:r>
+      <w:r>
+        <w:t>etc</w:t>
+      </w:r>
+    </w:p>
+    <w:p>
+      <w:pPr>
+        <w:pStyle w:val="ListParagraph"/>
+        <w:numPr>
+          <w:ilvl w:val="2"/>
+          <w:numId w:val="1"/>
+        </w:numPr>
+      </w:pPr>
+      <w:r>
+        <w:t>Recommendation on which to use</w:t>
+      </w:r>
+    </w:p>
+    <w:p>
+      <w:pPr>
+        <w:pStyle w:val="ListParagraph"/>
+        <w:numPr>
+          <w:ilvl w:val="2"/>
+          <w:numId w:val="1"/>
+        </w:numPr>
+      </w:pPr>
+      <w:r>
+        <w:t>This will allow the design for cables to be correct</w:t>
+      </w:r>
+    </w:p>
+    <w:p>
+      <w:pPr>
+        <w:pStyle w:val="ListParagraph"/>
+        <w:numPr>
+          <w:ilvl w:val="1"/>
+          <w:numId w:val="1"/>
+        </w:numPr>
+      </w:pPr>
+      <w:r>
+        <w:t>Create a temp-dependant switch to turn on the fans</w:t>
+      </w:r>
+    </w:p>
+    <w:p>
+      <w:pPr>
+        <w:pStyle w:val="ListParagraph"/>
+        <w:numPr>
+          <w:ilvl w:val="2"/>
+          <w:numId w:val="1"/>
+        </w:numPr>
+      </w:pPr>
+      <w:r>
+        <w:t>Research into an appropriate sensor</w:t>
+      </w:r>
+    </w:p>
+    <w:p>
+      <w:pPr>
+        <w:pStyle w:val="ListParagraph"/>
+        <w:numPr>
+          <w:ilvl w:val="2"/>
+          <w:numId w:val="1"/>
+        </w:numPr>
+      </w:pPr>
+      <w:r>
+        <w:t>Wire up something to turn the fans on when a certain temperature occurs</w:t>
+      </w:r>
+    </w:p>
+    <w:p>
+      <w:pPr>
+        <w:pStyle w:val="ListParagraph"/>
+        <w:numPr>
+          <w:ilvl w:val="1"/>
+          <w:numId w:val="1"/>
+        </w:numPr>
+      </w:pPr>
+      <w:r>
+        <w:t>Redesign of the motor controllers</w:t>
+      </w:r>
+    </w:p>
+    <w:p>
+      <w:pPr>
+        <w:pStyle w:val="ListParagraph"/>
+        <w:numPr>
+          <w:ilvl w:val="2"/>
+          <w:numId w:val="1"/>
+        </w:numPr>
+      </w:pPr>
+      <w:r>
+        <w:t>Either create a smaller one specific to our needs or purchase one</w:t>
+      </w:r>
+    </w:p>
+    <w:p>
+      <w:pPr>
+        <w:pStyle w:val="ListParagraph"/>
+        <w:numPr>
+          <w:ilvl w:val="2"/>
+          <w:numId w:val="1"/>
+        </w:numPr>
+      </w:pPr>
+      <w:r>
+        <w:t>Research into the different types of motor controllers and discuss with computer if it will work (communication type and if the hall effect sensors are present)</w:t>
       </w:r>
       <w:bookmarkStart w:id="0" w:name="_GoBack"/>
       <w:bookmarkEnd w:id="0"/>
-      <w:r>
-        <w:t>nd possibility of this alternative.</w:t>
-      </w:r>
-    </w:p>
-    <w:p>
-      <w:pPr>
-        <w:pStyle w:val="ListParagraph"/>
-        <w:numPr>
-          <w:ilvl w:val="2"/>
-          <w:numId w:val="1"/>
-        </w:numPr>
-      </w:pPr>
-      <w:r>
-        <w:t>Reasoning is that 900 MHz has more directional power and less reflection due to terrain</w:t>
-      </w:r>
-    </w:p>
-    <w:p>
-      <w:pPr>
-        <w:pStyle w:val="ListParagraph"/>
-        <w:numPr>
-          <w:ilvl w:val="1"/>
-          <w:numId w:val="1"/>
-        </w:numPr>
-      </w:pPr>
-      <w:r>
-        <w:t>Determination of best communication protocols</w:t>
-      </w:r>
-    </w:p>
-    <w:p>
-      <w:pPr>
-        <w:pStyle w:val="ListParagraph"/>
-        <w:numPr>
-          <w:ilvl w:val="2"/>
-          <w:numId w:val="1"/>
-        </w:numPr>
-      </w:pPr>
-      <w:r>
-        <w:t>Research into the different communication protocols</w:t>
-      </w:r>
-    </w:p>
-    <w:p>
-      <w:pPr>
-        <w:pStyle w:val="ListParagraph"/>
-        <w:numPr>
-          <w:ilvl w:val="3"/>
-          <w:numId w:val="1"/>
-        </w:numPr>
-      </w:pPr>
-      <w:r>
-        <w:t xml:space="preserve">USB, I2C, UART, CANBUS, </w:t>
-      </w:r>
-      <w:proofErr w:type="spellStart"/>
-      <w:r>
-        <w:t>etc</w:t>
-      </w:r>
-      <w:proofErr w:type="spellEnd"/>
-    </w:p>
-    <w:p>
-      <w:pPr>
-        <w:pStyle w:val="ListParagraph"/>
-        <w:numPr>
-          <w:ilvl w:val="2"/>
-          <w:numId w:val="1"/>
-        </w:numPr>
-      </w:pPr>
-      <w:r>
-        <w:t>Recommendation on which to use</w:t>
-      </w:r>
-    </w:p>
-    <w:p>
-      <w:pPr>
-        <w:pStyle w:val="ListParagraph"/>
-        <w:numPr>
-          <w:ilvl w:val="2"/>
-          <w:numId w:val="1"/>
-        </w:numPr>
-      </w:pPr>
-      <w:r>
-        <w:t>This will allow the design for cables to be correct</w:t>
-      </w:r>
-    </w:p>
-    <w:p>
-      <w:pPr>
-        <w:pStyle w:val="ListParagraph"/>
-        <w:numPr>
-          <w:ilvl w:val="1"/>
-          <w:numId w:val="1"/>
-        </w:numPr>
-      </w:pPr>
-      <w:r>
-        <w:t>Create a temp-dependant switch to turn on the fans</w:t>
-      </w:r>
-    </w:p>
-    <w:p>
-      <w:pPr>
-        <w:pStyle w:val="ListParagraph"/>
-        <w:numPr>
-          <w:ilvl w:val="2"/>
-          <w:numId w:val="1"/>
-        </w:numPr>
-      </w:pPr>
-      <w:r>
-        <w:t>Research into an appropriate sensor</w:t>
-      </w:r>
-    </w:p>
-    <w:p>
-      <w:pPr>
-        <w:pStyle w:val="ListParagraph"/>
-        <w:numPr>
-          <w:ilvl w:val="2"/>
-          <w:numId w:val="1"/>
-        </w:numPr>
-      </w:pPr>
-      <w:r>
-        <w:t>Wire up something to turn the fans on when a certain temperature occurs</w:t>
-      </w:r>
     </w:p>
     <w:p>
       <w:pPr>
@@ -786,21 +756,8 @@
         </w:numPr>
       </w:pPr>
       <w:r>
-        <w:t xml:space="preserve">Tutorials: crimping, soldering, </w:t>
-      </w:r>
-      <w:proofErr w:type="spellStart"/>
-      <w:r>
-        <w:t>KiCad</w:t>
-      </w:r>
-      <w:proofErr w:type="spellEnd"/>
-      <w:r>
-        <w:t xml:space="preserve">, PCB design and creation, electrical engineering design practices, </w:t>
-      </w:r>
-      <w:proofErr w:type="spellStart"/>
-      <w:r>
-        <w:t>etc</w:t>
-      </w:r>
-      <w:proofErr w:type="spellEnd"/>
+        <w:t>Tutorials: crimping, soldering, KiCad, PCB design and creation, electrical engineering design practices, etc</w:t>
+      </w:r>
     </w:p>
     <w:p>
       <w:pPr>
@@ -871,6 +828,7 @@
         </w:numPr>
       </w:pPr>
       <w:r>
+        <w:lastRenderedPageBreak/>
         <w:t>Determination of feasible due date for test equipment purchasing</w:t>
       </w:r>
     </w:p>

</xml_diff>

<commit_message>
Adding a couple lines
</commit_message>
<xml_diff>
--- a/Electrical Team Meetings/USST_ElecTeam_Agenda_20180901.docx
+++ b/Electrical Team Meetings/USST_ElecTeam_Agenda_20180901.docx
@@ -7,6 +7,9 @@
         <w:pStyle w:val="Heading1"/>
       </w:pPr>
       <w:r>
+        <w:t xml:space="preserve">Rover </w:t>
+      </w:r>
+      <w:r>
         <w:t xml:space="preserve">Electrical Team </w:t>
       </w:r>
       <w:r>
@@ -60,7 +63,15 @@
         <w:t>Make sure that all disciplines are in on what is occurring</w:t>
       </w:r>
       <w:r>
-        <w:t xml:space="preserve"> (Mechanical, Finance, Science, etc)</w:t>
+        <w:t xml:space="preserve"> (Mechanical, Finance, Science, </w:t>
+      </w:r>
+      <w:proofErr w:type="spellStart"/>
+      <w:r>
+        <w:t>etc</w:t>
+      </w:r>
+      <w:proofErr w:type="spellEnd"/>
+      <w:r>
+        <w:t>)</w:t>
       </w:r>
     </w:p>
     <w:p>
@@ -180,8 +191,13 @@
         </w:numPr>
       </w:pPr>
       <w:r>
-        <w:t>Creation of electrical boxes, addition of connectors, ease of use, etc</w:t>
-      </w:r>
+        <w:t xml:space="preserve">Creation of electrical boxes, addition of connectors, ease of use, </w:t>
+      </w:r>
+      <w:proofErr w:type="spellStart"/>
+      <w:r>
+        <w:t>etc</w:t>
+      </w:r>
+      <w:proofErr w:type="spellEnd"/>
     </w:p>
     <w:p>
       <w:pPr>
@@ -264,7 +280,15 @@
         </w:numPr>
       </w:pPr>
       <w:r>
-        <w:t>Arm box, Drill box, Bucket Box, Misc Boxes</w:t>
+        <w:t xml:space="preserve">Arm box, Drill box, Bucket Box, </w:t>
+      </w:r>
+      <w:proofErr w:type="spellStart"/>
+      <w:r>
+        <w:t>Misc</w:t>
+      </w:r>
+      <w:proofErr w:type="spellEnd"/>
+      <w:r>
+        <w:t xml:space="preserve"> Boxes</w:t>
       </w:r>
     </w:p>
     <w:p>
@@ -288,8 +312,18 @@
         </w:numPr>
       </w:pPr>
       <w:r>
-        <w:t>Ideally there would only be need of connecting power and comms</w:t>
-      </w:r>
+        <w:t>Ideally there would only be need of conn</w:t>
+      </w:r>
+      <w:bookmarkStart w:id="0" w:name="_GoBack"/>
+      <w:bookmarkEnd w:id="0"/>
+      <w:r>
+        <w:t xml:space="preserve">ecting power and </w:t>
+      </w:r>
+      <w:proofErr w:type="spellStart"/>
+      <w:r>
+        <w:t>comms</w:t>
+      </w:r>
+      <w:proofErr w:type="spellEnd"/>
     </w:p>
     <w:p>
       <w:pPr>
@@ -324,7 +358,23 @@
         </w:numPr>
       </w:pPr>
       <w:r>
-        <w:t>Discuss with science on how to manipulate their input signal to get a proper output to be read by a teensie (and research into if teensie is the best microcontroller for this application)</w:t>
+        <w:t xml:space="preserve">Discuss with science on how to manipulate their input signal to get a proper output to be read by a </w:t>
+      </w:r>
+      <w:proofErr w:type="spellStart"/>
+      <w:r>
+        <w:t>teensie</w:t>
+      </w:r>
+      <w:proofErr w:type="spellEnd"/>
+      <w:r>
+        <w:t xml:space="preserve"> (and research into if </w:t>
+      </w:r>
+      <w:proofErr w:type="spellStart"/>
+      <w:r>
+        <w:t>teensie</w:t>
+      </w:r>
+      <w:proofErr w:type="spellEnd"/>
+      <w:r>
+        <w:t xml:space="preserve"> is the best microcontroller for this application)</w:t>
       </w:r>
     </w:p>
     <w:p>
@@ -397,6 +447,17 @@
       </w:pPr>
       <w:r>
         <w:t>Research and development of adding indicator lights to the system</w:t>
+      </w:r>
+      <w:r>
+        <w:t xml:space="preserve"> (motors, PIs, Jetson, </w:t>
+      </w:r>
+      <w:proofErr w:type="spellStart"/>
+      <w:r>
+        <w:t>etc</w:t>
+      </w:r>
+      <w:proofErr w:type="spellEnd"/>
+      <w:r>
+        <w:t>)</w:t>
       </w:r>
     </w:p>
     <w:p>
@@ -514,7 +575,15 @@
         </w:numPr>
       </w:pPr>
       <w:r>
-        <w:t>Communicate with mechanical on how to approach creating a detachable end effector (like Oregon state at CIRC) and look into getting power and comms to it to power small motors,</w:t>
+        <w:t xml:space="preserve">Communicate with mechanical on how to approach creating a detachable end effector (like Oregon state at CIRC) and look into getting power and </w:t>
+      </w:r>
+      <w:proofErr w:type="spellStart"/>
+      <w:r>
+        <w:t>comms</w:t>
+      </w:r>
+      <w:proofErr w:type="spellEnd"/>
+      <w:r>
+        <w:t xml:space="preserve"> to it to power small motors,</w:t>
       </w:r>
       <w:r>
         <w:t xml:space="preserve"> </w:t>
@@ -535,7 +604,15 @@
         </w:numPr>
       </w:pPr>
       <w:r>
-        <w:t>Setting up a backup 900 MHz comms system</w:t>
+        <w:t xml:space="preserve">Setting up a backup 900 MHz </w:t>
+      </w:r>
+      <w:proofErr w:type="spellStart"/>
+      <w:r>
+        <w:t>comms</w:t>
+      </w:r>
+      <w:proofErr w:type="spellEnd"/>
+      <w:r>
+        <w:t xml:space="preserve"> system</w:t>
       </w:r>
     </w:p>
     <w:p>
@@ -597,9 +674,11 @@
       <w:r>
         <w:t xml:space="preserve">USB, I2C, UART, CANBUS, </w:t>
       </w:r>
+      <w:proofErr w:type="spellStart"/>
       <w:r>
         <w:t>etc</w:t>
       </w:r>
+      <w:proofErr w:type="spellEnd"/>
     </w:p>
     <w:p>
       <w:pPr>
@@ -696,8 +775,6 @@
       <w:r>
         <w:t>Research into the different types of motor controllers and discuss with computer if it will work (communication type and if the hall effect sensors are present)</w:t>
       </w:r>
-      <w:bookmarkStart w:id="0" w:name="_GoBack"/>
-      <w:bookmarkEnd w:id="0"/>
     </w:p>
     <w:p>
       <w:pPr>
@@ -756,8 +833,21 @@
         </w:numPr>
       </w:pPr>
       <w:r>
-        <w:t>Tutorials: crimping, soldering, KiCad, PCB design and creation, electrical engineering design practices, etc</w:t>
-      </w:r>
+        <w:t xml:space="preserve">Tutorials: crimping, soldering, </w:t>
+      </w:r>
+      <w:proofErr w:type="spellStart"/>
+      <w:r>
+        <w:t>KiCad</w:t>
+      </w:r>
+      <w:proofErr w:type="spellEnd"/>
+      <w:r>
+        <w:t xml:space="preserve">, PCB design and creation, electrical engineering design practices, </w:t>
+      </w:r>
+      <w:proofErr w:type="spellStart"/>
+      <w:r>
+        <w:t>etc</w:t>
+      </w:r>
+      <w:proofErr w:type="spellEnd"/>
     </w:p>
     <w:p>
       <w:pPr>

</xml_diff>